<commit_message>
update HowToUserDevOpsUtilitiesToBuildCustomizationDockerImages.docx with Dockerfile template
</commit_message>
<xml_diff>
--- a/doc/HowToUseDevOpsUtilitiesToBuildCustomizationDockerImage.docx
+++ b/doc/HowToUseDevOpsUtilitiesToBuildCustomizationDockerImage.docx
@@ -901,6 +901,107 @@
           <w:rFonts w:ascii="Arial" w:hAnsi="Arial" w:cs="Arial"/>
         </w:rPr>
       </w:pPr>
+      <w:r>
+        <w:rPr>
+          <w:rFonts w:ascii="Arial" w:hAnsi="Arial" w:cs="Arial"/>
+        </w:rPr>
+        <w:t>Sample Of Dockerfile template:</w:t>
+      </w:r>
+    </w:p>
+    <w:p>
+      <w:pPr>
+        <w:pStyle w:val="ListParagraph"/>
+        <w:rPr>
+          <w:rFonts w:ascii="Arial" w:hAnsi="Arial" w:cs="Arial"/>
+        </w:rPr>
+      </w:pPr>
+    </w:p>
+    <w:p>
+      <w:pPr>
+        <w:pStyle w:val="ListParagraph"/>
+        <w:rPr>
+          <w:rFonts w:ascii="Arial" w:hAnsi="Arial" w:cs="Arial"/>
+        </w:rPr>
+      </w:pPr>
+      <w:r>
+        <w:rPr>
+          <w:rFonts w:ascii="Arial" w:hAnsi="Arial" w:cs="Arial"/>
+        </w:rPr>
+        <w:t>FROM  {{ docker_repo_url }}/{{ docker_repo_lib }}/{{ base_app }}:{{ base_app_tag }}</w:t>
+      </w:r>
+    </w:p>
+    <w:p>
+      <w:pPr>
+        <w:pStyle w:val="ListParagraph"/>
+        <w:rPr>
+          <w:rFonts w:ascii="Arial" w:hAnsi="Arial" w:cs="Arial"/>
+        </w:rPr>
+      </w:pPr>
+    </w:p>
+    <w:p>
+      <w:pPr>
+        <w:pStyle w:val="ListParagraph"/>
+        <w:rPr>
+          <w:rFonts w:ascii="Arial" w:hAnsi="Arial" w:cs="Arial"/>
+        </w:rPr>
+      </w:pPr>
+      <w:r>
+        <w:rPr>
+          <w:rFonts w:ascii="Arial" w:hAnsi="Arial" w:cs="Arial"/>
+        </w:rPr>
+        <w:t>COPY CusDeploy /SETUP/Cus</w:t>
+      </w:r>
+    </w:p>
+    <w:p>
+      <w:pPr>
+        <w:pStyle w:val="ListParagraph"/>
+        <w:rPr>
+          <w:rFonts w:ascii="Arial" w:hAnsi="Arial" w:cs="Arial"/>
+        </w:rPr>
+      </w:pPr>
+    </w:p>
+    <w:p>
+      <w:pPr>
+        <w:pStyle w:val="ListParagraph"/>
+        <w:ind w:right="-421"/>
+        <w:rPr>
+          <w:rFonts w:ascii="Arial" w:hAnsi="Arial" w:cs="Arial"/>
+        </w:rPr>
+      </w:pPr>
+      <w:r>
+        <w:rPr>
+          <w:rFonts w:ascii="Arial" w:hAnsi="Arial" w:cs="Arial"/>
+        </w:rPr>
+        <w:t>RUN /SETUP/bin/applyCustomization.sh</w:t>
+      </w:r>
+    </w:p>
+    <w:p>
+      <w:pPr>
+        <w:pStyle w:val="ListParagraph"/>
+        <w:ind w:right="-421"/>
+        <w:rPr>
+          <w:rFonts w:ascii="Arial" w:hAnsi="Arial" w:cs="Arial"/>
+        </w:rPr>
+      </w:pPr>
+    </w:p>
+    <w:p>
+      <w:pPr>
+        <w:pStyle w:val="ListParagraph"/>
+        <w:ind w:right="-421"/>
+        <w:rPr>
+          <w:rFonts w:ascii="Arial" w:hAnsi="Arial" w:cs="Arial"/>
+        </w:rPr>
+      </w:pPr>
+      <w:bookmarkStart w:id="0" w:name="_GoBack"/>
+      <w:bookmarkEnd w:id="0"/>
+    </w:p>
+    <w:p>
+      <w:pPr>
+        <w:pStyle w:val="ListParagraph"/>
+        <w:rPr>
+          <w:rFonts w:ascii="Arial" w:hAnsi="Arial" w:cs="Arial"/>
+        </w:rPr>
+      </w:pPr>
     </w:p>
     <w:tbl>
       <w:tblPr>
@@ -910,8 +1011,8 @@
         <w:tblLook w:val="04A0" w:firstRow="1" w:lastRow="0" w:firstColumn="1" w:lastColumn="0" w:noHBand="0" w:noVBand="1"/>
       </w:tblPr>
       <w:tblGrid>
-        <w:gridCol w:w="4298"/>
-        <w:gridCol w:w="4332"/>
+        <w:gridCol w:w="4667"/>
+        <w:gridCol w:w="4668"/>
       </w:tblGrid>
       <w:tr>
         <w:tc>
@@ -1054,7 +1155,14 @@
               <w:rPr>
                 <w:rFonts w:ascii="Arial" w:hAnsi="Arial" w:cs="Arial"/>
               </w:rPr>
-              <w:t>. If you not input it, This Dockerfile will use for all environment under this Tenant</w:t>
+              <w:t xml:space="preserve">. If you not input it, This Dockerfile </w:t>
+            </w:r>
+            <w:r>
+              <w:rPr>
+                <w:rFonts w:ascii="Arial" w:hAnsi="Arial" w:cs="Arial"/>
+              </w:rPr>
+              <w:lastRenderedPageBreak/>
+              <w:t>will use for all environment under this Tenant</w:t>
             </w:r>
           </w:p>
         </w:tc>
@@ -1076,6 +1184,7 @@
               <w:rPr>
                 <w:rFonts w:ascii="Arial" w:hAnsi="Arial" w:cs="Arial"/>
               </w:rPr>
+              <w:lastRenderedPageBreak/>
               <w:t xml:space="preserve">  NameSpace</w:t>
             </w:r>
           </w:p>
@@ -1158,14 +1267,7 @@
               <w:rPr>
                 <w:rFonts w:ascii="Arial" w:hAnsi="Arial" w:cs="Arial"/>
               </w:rPr>
-              <w:t xml:space="preserve">not specify target component, The Dockerfile will be the common </w:t>
-            </w:r>
-            <w:r>
-              <w:rPr>
-                <w:rFonts w:ascii="Arial" w:hAnsi="Arial" w:cs="Arial"/>
-              </w:rPr>
-              <w:lastRenderedPageBreak/>
-              <w:t>Dockerfile for all component of this environment</w:t>
+              <w:t>not specify target component, The Dockerfile will be the common Dockerfile for all component of this environment</w:t>
             </w:r>
           </w:p>
           <w:p>
@@ -1196,7 +1298,6 @@
               <w:rPr>
                 <w:rFonts w:ascii="Arial" w:hAnsi="Arial" w:cs="Arial"/>
               </w:rPr>
-              <w:lastRenderedPageBreak/>
               <w:t>Dockerfile</w:t>
             </w:r>
           </w:p>
@@ -1525,7 +1626,6 @@
         <w:rPr>
           <w:rFonts w:ascii="Arial" w:hAnsi="Arial" w:cs="Arial"/>
         </w:rPr>
-        <w:lastRenderedPageBreak/>
         <w:t xml:space="preserve"> Upload Customize Assets To </w:t>
       </w:r>
       <w:r>
@@ -1728,8 +1828,8 @@
           <w:highlight w:val="lightGray"/>
         </w:rPr>
       </w:pPr>
-      <w:bookmarkStart w:id="0" w:name="OLE_LINK23"/>
-      <w:bookmarkStart w:id="1" w:name="OLE_LINK24"/>
+      <w:bookmarkStart w:id="1" w:name="OLE_LINK23"/>
+      <w:bookmarkStart w:id="2" w:name="OLE_LINK24"/>
       <w:r>
         <w:rPr>
           <w:sz w:val="20"/>
@@ -2001,8 +2101,8 @@
         </w:rPr>
         <w:t xml:space="preserve">        </w:t>
       </w:r>
-      <w:bookmarkStart w:id="2" w:name="OLE_LINK27"/>
-      <w:bookmarkStart w:id="3" w:name="OLE_LINK28"/>
+      <w:bookmarkStart w:id="3" w:name="OLE_LINK27"/>
+      <w:bookmarkStart w:id="4" w:name="OLE_LINK28"/>
       <w:r>
         <w:rPr>
           <w:sz w:val="20"/>
@@ -2103,8 +2203,8 @@
         </w:rPr>
         <w:t xml:space="preserve">                version </w:t>
       </w:r>
-      <w:bookmarkStart w:id="4" w:name="OLE_LINK15"/>
-      <w:bookmarkStart w:id="5" w:name="OLE_LINK16"/>
+      <w:bookmarkStart w:id="5" w:name="OLE_LINK15"/>
+      <w:bookmarkStart w:id="6" w:name="OLE_LINK16"/>
       <w:r>
         <w:rPr>
           <w:sz w:val="20"/>
@@ -2113,8 +2213,8 @@
         </w:rPr>
         <w:t>'</w:t>
       </w:r>
-      <w:bookmarkEnd w:id="4"/>
       <w:bookmarkEnd w:id="5"/>
+      <w:bookmarkEnd w:id="6"/>
       <w:r>
         <w:rPr>
           <w:sz w:val="20"/>
@@ -2170,8 +2270,8 @@
         <w:t xml:space="preserve">            }</w:t>
       </w:r>
     </w:p>
-    <w:bookmarkEnd w:id="2"/>
     <w:bookmarkEnd w:id="3"/>
+    <w:bookmarkEnd w:id="4"/>
     <w:p>
       <w:pPr>
         <w:pStyle w:val="ListParagraph"/>
@@ -2209,8 +2309,8 @@
         <w:t>}</w:t>
       </w:r>
     </w:p>
-    <w:bookmarkEnd w:id="0"/>
     <w:bookmarkEnd w:id="1"/>
+    <w:bookmarkEnd w:id="2"/>
     <w:p>
       <w:pPr>
         <w:ind w:left="400"/>
@@ -2439,7 +2539,6 @@
           <w:szCs w:val="20"/>
           <w:highlight w:val="yellow"/>
         </w:rPr>
-        <w:lastRenderedPageBreak/>
         <w:t xml:space="preserve">                artifactId 'crs-app'</w:t>
       </w:r>
     </w:p>
@@ -2700,6 +2799,7 @@
           <w:rFonts w:ascii="Arial" w:hAnsi="Arial" w:cs="Arial"/>
           <w:noProof/>
         </w:rPr>
+        <w:lastRenderedPageBreak/>
         <w:drawing>
           <wp:inline distT="0" distB="0" distL="0" distR="0">
             <wp:extent cx="4889500" cy="5054600"/>
@@ -2887,6 +2987,7 @@
           <w:rFonts w:ascii="Arial" w:hAnsi="Arial" w:cs="Arial"/>
           <w:noProof/>
         </w:rPr>
+        <w:lastRenderedPageBreak/>
         <w:drawing>
           <wp:inline distT="0" distB="0" distL="0" distR="0">
             <wp:extent cx="5359400" cy="5223510"/>
@@ -3060,7 +3161,6 @@
                 <w:sz w:val="22"/>
                 <w:szCs w:val="22"/>
               </w:rPr>
-              <w:lastRenderedPageBreak/>
               <w:t xml:space="preserve">   Tenant</w:t>
             </w:r>
           </w:p>
@@ -3401,6 +3501,7 @@
                 <w:sz w:val="22"/>
                 <w:szCs w:val="22"/>
               </w:rPr>
+              <w:lastRenderedPageBreak/>
               <w:t xml:space="preserve">    ForcePull_Image </w:t>
             </w:r>
           </w:p>
@@ -3670,8 +3771,8 @@
         </w:rPr>
         <w:t xml:space="preserve">    </w:t>
       </w:r>
-      <w:bookmarkStart w:id="6" w:name="OLE_LINK29"/>
-      <w:bookmarkStart w:id="7" w:name="OLE_LINK30"/>
+      <w:bookmarkStart w:id="7" w:name="OLE_LINK29"/>
+      <w:bookmarkStart w:id="8" w:name="OLE_LINK30"/>
       <w:r>
         <w:rPr>
           <w:rFonts w:ascii="Arial" w:hAnsi="Arial" w:cs="Arial"/>
@@ -3680,8 +3781,8 @@
         </w:rPr>
         <w:t>---- This is the target component name</w:t>
       </w:r>
-      <w:bookmarkEnd w:id="6"/>
       <w:bookmarkEnd w:id="7"/>
+      <w:bookmarkEnd w:id="8"/>
     </w:p>
     <w:p>
       <w:pPr>
@@ -3961,7 +4062,6 @@
           <w:sz w:val="28"/>
           <w:szCs w:val="28"/>
         </w:rPr>
-        <w:lastRenderedPageBreak/>
         <w:t xml:space="preserve">The backend scripts will use the Dockerfile and target package to build customized docker image  and tag it with tenant_name/component_name:version+envname </w:t>
       </w:r>
     </w:p>
@@ -4072,6 +4172,7 @@
           <w:sz w:val="22"/>
           <w:szCs w:val="22"/>
         </w:rPr>
+        <w:lastRenderedPageBreak/>
         <w:t xml:space="preserve">With this new customized docker image, you can use </w:t>
       </w:r>
       <w:r>
@@ -4407,8 +4508,8 @@
           <w:szCs w:val="22"/>
         </w:rPr>
       </w:pPr>
-      <w:bookmarkStart w:id="8" w:name="OLE_LINK31"/>
-      <w:bookmarkStart w:id="9" w:name="OLE_LINK32"/>
+      <w:bookmarkStart w:id="9" w:name="OLE_LINK31"/>
+      <w:bookmarkStart w:id="10" w:name="OLE_LINK32"/>
       <w:r>
         <w:rPr>
           <w:rFonts w:ascii="Arial" w:hAnsi="Arial" w:cs="Arial"/>
@@ -4418,8 +4519,8 @@
         <w:t>………………</w:t>
       </w:r>
     </w:p>
-    <w:bookmarkEnd w:id="8"/>
     <w:bookmarkEnd w:id="9"/>
+    <w:bookmarkEnd w:id="10"/>
     <w:p>
       <w:pPr>
         <w:rPr>
@@ -4708,8 +4809,6 @@
         </w:rPr>
         <w:t xml:space="preserve"> --- I have made this template change on git</w:t>
       </w:r>
-      <w:bookmarkStart w:id="10" w:name="_GoBack"/>
-      <w:bookmarkEnd w:id="10"/>
     </w:p>
     <w:p>
       <w:pPr>
@@ -4771,349 +4870,349 @@
           <w:sz w:val="22"/>
           <w:szCs w:val="22"/>
         </w:rPr>
+        <w:t xml:space="preserve"> Add commerce/ as prefix for each component image name. For example:</w:t>
+      </w:r>
+    </w:p>
+    <w:p>
+      <w:pPr>
+        <w:rPr>
+          <w:rFonts w:ascii="Arial" w:hAnsi="Arial" w:cs="Arial"/>
+          <w:sz w:val="22"/>
+          <w:szCs w:val="22"/>
+        </w:rPr>
+      </w:pPr>
+      <w:r>
+        <w:rPr>
+          <w:rFonts w:ascii="Arial" w:hAnsi="Arial" w:cs="Arial"/>
+          <w:sz w:val="22"/>
+          <w:szCs w:val="22"/>
+        </w:rPr>
+        <w:t xml:space="preserve"> </w:t>
+      </w:r>
+    </w:p>
+    <w:p>
+      <w:pPr>
+        <w:pStyle w:val="ListParagraph"/>
+        <w:ind w:left="1220"/>
+        <w:rPr>
+          <w:rFonts w:ascii="Arial" w:hAnsi="Arial" w:cs="Arial"/>
+          <w:sz w:val="22"/>
+          <w:szCs w:val="22"/>
+        </w:rPr>
+      </w:pPr>
+      <w:r>
+        <w:rPr>
+          <w:rFonts w:ascii="Arial" w:hAnsi="Arial" w:cs="Arial"/>
+          <w:sz w:val="22"/>
+          <w:szCs w:val="22"/>
+        </w:rPr>
+        <w:t xml:space="preserve">  </w:t>
+      </w:r>
+      <w:r>
+        <w:rPr>
+          <w:rFonts w:ascii="Arial" w:hAnsi="Arial" w:cs="Arial"/>
+          <w:sz w:val="22"/>
+          <w:szCs w:val="22"/>
+        </w:rPr>
+        <w:t>Crsapp:</w:t>
+      </w:r>
+    </w:p>
+    <w:p>
+      <w:pPr>
+        <w:pStyle w:val="ListParagraph"/>
+        <w:ind w:left="1220"/>
+        <w:rPr>
+          <w:rFonts w:ascii="Arial" w:hAnsi="Arial" w:cs="Arial"/>
+          <w:sz w:val="22"/>
+          <w:szCs w:val="22"/>
+        </w:rPr>
+      </w:pPr>
+      <w:r>
+        <w:rPr>
+          <w:rFonts w:ascii="Arial" w:hAnsi="Arial" w:cs="Arial"/>
+          <w:sz w:val="22"/>
+          <w:szCs w:val="22"/>
+        </w:rPr>
+        <w:t xml:space="preserve">  </w:t>
+      </w:r>
+      <w:r>
+        <w:rPr>
+          <w:rFonts w:ascii="Arial" w:hAnsi="Arial" w:cs="Arial"/>
+          <w:sz w:val="22"/>
+          <w:szCs w:val="22"/>
+        </w:rPr>
+        <w:t xml:space="preserve">   </w:t>
+      </w:r>
+      <w:r>
+        <w:rPr>
+          <w:rFonts w:ascii="Arial" w:hAnsi="Arial" w:cs="Arial"/>
+          <w:sz w:val="22"/>
+          <w:szCs w:val="22"/>
+        </w:rPr>
+        <w:t>Name: crs-app</w:t>
+      </w:r>
+    </w:p>
+    <w:p>
+      <w:pPr>
+        <w:pStyle w:val="ListParagraph"/>
+        <w:ind w:left="1220"/>
+        <w:rPr>
+          <w:rFonts w:ascii="Arial" w:hAnsi="Arial" w:cs="Arial"/>
+          <w:sz w:val="22"/>
+          <w:szCs w:val="22"/>
+        </w:rPr>
+      </w:pPr>
+      <w:r>
+        <w:rPr>
+          <w:rFonts w:ascii="Arial" w:hAnsi="Arial" w:cs="Arial"/>
+          <w:sz w:val="22"/>
+          <w:szCs w:val="22"/>
+        </w:rPr>
+        <w:t xml:space="preserve">  </w:t>
+      </w:r>
+      <w:r>
+        <w:rPr>
+          <w:rFonts w:ascii="Arial" w:hAnsi="Arial" w:cs="Arial"/>
+          <w:sz w:val="22"/>
+          <w:szCs w:val="22"/>
+        </w:rPr>
+        <w:t xml:space="preserve">   </w:t>
+      </w:r>
+      <w:r>
+        <w:rPr>
+          <w:rFonts w:ascii="Arial" w:hAnsi="Arial" w:cs="Arial"/>
+          <w:sz w:val="22"/>
+          <w:szCs w:val="22"/>
+        </w:rPr>
+        <w:t xml:space="preserve">Image: </w:t>
+      </w:r>
+      <w:r>
+        <w:rPr>
+          <w:rFonts w:ascii="Arial" w:hAnsi="Arial" w:cs="Arial"/>
+          <w:sz w:val="22"/>
+          <w:szCs w:val="22"/>
+          <w:highlight w:val="yellow"/>
+        </w:rPr>
+        <w:t>: commerce/crs-app</w:t>
+      </w:r>
+    </w:p>
+    <w:p>
+      <w:pPr>
+        <w:pStyle w:val="ListParagraph"/>
+        <w:ind w:left="1220"/>
+        <w:rPr>
+          <w:rFonts w:ascii="Arial" w:hAnsi="Arial" w:cs="Arial"/>
+          <w:sz w:val="22"/>
+          <w:szCs w:val="22"/>
+        </w:rPr>
+      </w:pPr>
+      <w:r>
+        <w:rPr>
+          <w:rFonts w:ascii="Arial" w:hAnsi="Arial" w:cs="Arial"/>
+          <w:sz w:val="22"/>
+          <w:szCs w:val="22"/>
+        </w:rPr>
+        <w:t xml:space="preserve"> </w:t>
+      </w:r>
+      <w:r>
+        <w:rPr>
+          <w:rFonts w:ascii="Arial" w:hAnsi="Arial" w:cs="Arial"/>
+          <w:sz w:val="22"/>
+          <w:szCs w:val="22"/>
+        </w:rPr>
+        <w:t xml:space="preserve">   </w:t>
+      </w:r>
+      <w:r>
+        <w:rPr>
+          <w:rFonts w:ascii="Arial" w:hAnsi="Arial" w:cs="Arial"/>
+          <w:sz w:val="22"/>
+          <w:szCs w:val="22"/>
+        </w:rPr>
+        <w:t xml:space="preserve"> Tag9.0.0.4</w:t>
+      </w:r>
+    </w:p>
+    <w:p>
+      <w:pPr>
+        <w:pStyle w:val="ListParagraph"/>
+        <w:ind w:left="1220"/>
+        <w:rPr>
+          <w:rFonts w:ascii="Arial" w:hAnsi="Arial" w:cs="Arial"/>
+          <w:sz w:val="22"/>
+          <w:szCs w:val="22"/>
+        </w:rPr>
+      </w:pPr>
+      <w:r>
+        <w:rPr>
+          <w:rFonts w:ascii="Arial" w:hAnsi="Arial" w:cs="Arial"/>
+          <w:sz w:val="22"/>
+          <w:szCs w:val="22"/>
+        </w:rPr>
+        <w:t xml:space="preserve">  </w:t>
+      </w:r>
+      <w:r>
+        <w:rPr>
+          <w:rFonts w:ascii="Arial" w:hAnsi="Arial" w:cs="Arial"/>
+          <w:sz w:val="22"/>
+          <w:szCs w:val="22"/>
+        </w:rPr>
+        <w:t xml:space="preserve">   </w:t>
+      </w:r>
+      <w:r>
+        <w:rPr>
+          <w:rFonts w:ascii="Arial" w:hAnsi="Arial" w:cs="Arial"/>
+          <w:sz w:val="22"/>
+          <w:szCs w:val="22"/>
+        </w:rPr>
+        <w:t>Replica: 1</w:t>
+      </w:r>
+    </w:p>
+    <w:p>
+      <w:pPr>
+        <w:pStyle w:val="ListParagraph"/>
+        <w:ind w:left="1220"/>
+        <w:rPr>
+          <w:rFonts w:ascii="Arial" w:hAnsi="Arial" w:cs="Arial"/>
+          <w:sz w:val="22"/>
+          <w:szCs w:val="22"/>
+        </w:rPr>
+      </w:pPr>
+      <w:r>
+        <w:rPr>
+          <w:rFonts w:ascii="Arial" w:hAnsi="Arial" w:cs="Arial"/>
+          <w:sz w:val="22"/>
+          <w:szCs w:val="22"/>
+        </w:rPr>
+        <w:t xml:space="preserve"> </w:t>
+      </w:r>
+      <w:r>
+        <w:rPr>
+          <w:rFonts w:ascii="Arial" w:hAnsi="Arial" w:cs="Arial"/>
+          <w:sz w:val="22"/>
+          <w:szCs w:val="22"/>
+        </w:rPr>
+        <w:t xml:space="preserve">   </w:t>
+      </w:r>
+      <w:r>
+        <w:rPr>
+          <w:rFonts w:ascii="Arial" w:hAnsi="Arial" w:cs="Arial"/>
+          <w:sz w:val="22"/>
+          <w:szCs w:val="22"/>
+        </w:rPr>
+        <w:t xml:space="preserve"> EnvParameters: {}</w:t>
+      </w:r>
+    </w:p>
+    <w:p>
+      <w:pPr>
+        <w:pStyle w:val="ListParagraph"/>
+        <w:ind w:left="1220"/>
+        <w:rPr>
+          <w:rFonts w:ascii="Arial" w:hAnsi="Arial" w:cs="Arial"/>
+          <w:sz w:val="22"/>
+          <w:szCs w:val="22"/>
+        </w:rPr>
+      </w:pPr>
+      <w:r>
+        <w:rPr>
+          <w:rFonts w:ascii="Arial" w:hAnsi="Arial" w:cs="Arial"/>
+          <w:sz w:val="22"/>
+          <w:szCs w:val="22"/>
+        </w:rPr>
+        <w:t xml:space="preserve">  </w:t>
+      </w:r>
+      <w:r>
+        <w:rPr>
+          <w:rFonts w:ascii="Arial" w:hAnsi="Arial" w:cs="Arial"/>
+          <w:sz w:val="22"/>
+          <w:szCs w:val="22"/>
+        </w:rPr>
+        <w:t xml:space="preserve">   </w:t>
+      </w:r>
+      <w:r>
+        <w:rPr>
+          <w:rFonts w:ascii="Arial" w:hAnsi="Arial" w:cs="Arial"/>
+          <w:sz w:val="22"/>
+          <w:szCs w:val="22"/>
+        </w:rPr>
+        <w:t>NodeSelector: {}</w:t>
+      </w:r>
+    </w:p>
+    <w:p>
+      <w:pPr>
+        <w:pStyle w:val="ListParagraph"/>
+        <w:ind w:left="1220"/>
+        <w:rPr>
+          <w:rFonts w:ascii="Arial" w:hAnsi="Arial" w:cs="Arial"/>
+          <w:sz w:val="22"/>
+          <w:szCs w:val="22"/>
+        </w:rPr>
+      </w:pPr>
+    </w:p>
+    <w:p>
+      <w:pPr>
+        <w:pStyle w:val="ListParagraph"/>
+        <w:ind w:left="1220"/>
+        <w:rPr>
+          <w:rFonts w:ascii="Arial" w:hAnsi="Arial" w:cs="Arial"/>
+          <w:sz w:val="22"/>
+          <w:szCs w:val="22"/>
+        </w:rPr>
+      </w:pPr>
+      <w:r>
+        <w:rPr>
+          <w:rFonts w:ascii="Arial" w:hAnsi="Arial" w:cs="Arial"/>
+          <w:sz w:val="22"/>
+          <w:szCs w:val="22"/>
+        </w:rPr>
+        <w:t xml:space="preserve">By this way, when you do the initial deploy, you can use the OOTB Commerce V9 docker image, when you do upgrade, you can just change target image name to make it point to target tenant </w:t>
+      </w:r>
+    </w:p>
+    <w:p>
+      <w:pPr>
+        <w:pStyle w:val="ListParagraph"/>
+        <w:ind w:left="1220"/>
+        <w:rPr>
+          <w:rFonts w:ascii="Arial" w:hAnsi="Arial" w:cs="Arial"/>
+          <w:sz w:val="22"/>
+          <w:szCs w:val="22"/>
+        </w:rPr>
+      </w:pPr>
+    </w:p>
+    <w:p>
+      <w:pPr>
+        <w:pStyle w:val="ListParagraph"/>
+        <w:ind w:left="1220"/>
+        <w:rPr>
+          <w:rFonts w:ascii="Arial" w:hAnsi="Arial" w:cs="Arial"/>
+          <w:sz w:val="22"/>
+          <w:szCs w:val="22"/>
+        </w:rPr>
+      </w:pPr>
+      <w:r>
+        <w:rPr>
+          <w:rFonts w:ascii="Arial" w:hAnsi="Arial" w:cs="Arial"/>
+          <w:sz w:val="22"/>
+          <w:szCs w:val="22"/>
+        </w:rPr>
+        <w:t>Crsapp:</w:t>
+      </w:r>
+    </w:p>
+    <w:p>
+      <w:pPr>
+        <w:pStyle w:val="ListParagraph"/>
+        <w:ind w:left="1220"/>
+        <w:rPr>
+          <w:rFonts w:ascii="Arial" w:hAnsi="Arial" w:cs="Arial"/>
+          <w:sz w:val="22"/>
+          <w:szCs w:val="22"/>
+        </w:rPr>
+      </w:pPr>
+      <w:r>
+        <w:rPr>
+          <w:rFonts w:ascii="Arial" w:hAnsi="Arial" w:cs="Arial"/>
+          <w:sz w:val="22"/>
+          <w:szCs w:val="22"/>
+        </w:rPr>
         <w:lastRenderedPageBreak/>
-        <w:t xml:space="preserve"> Add commerce/ as prefix for each component image name. For example:</w:t>
-      </w:r>
-    </w:p>
-    <w:p>
-      <w:pPr>
-        <w:rPr>
-          <w:rFonts w:ascii="Arial" w:hAnsi="Arial" w:cs="Arial"/>
-          <w:sz w:val="22"/>
-          <w:szCs w:val="22"/>
-        </w:rPr>
-      </w:pPr>
-      <w:r>
-        <w:rPr>
-          <w:rFonts w:ascii="Arial" w:hAnsi="Arial" w:cs="Arial"/>
-          <w:sz w:val="22"/>
-          <w:szCs w:val="22"/>
-        </w:rPr>
-        <w:t xml:space="preserve"> </w:t>
-      </w:r>
-    </w:p>
-    <w:p>
-      <w:pPr>
-        <w:pStyle w:val="ListParagraph"/>
-        <w:ind w:left="1220"/>
-        <w:rPr>
-          <w:rFonts w:ascii="Arial" w:hAnsi="Arial" w:cs="Arial"/>
-          <w:sz w:val="22"/>
-          <w:szCs w:val="22"/>
-        </w:rPr>
-      </w:pPr>
-      <w:r>
-        <w:rPr>
-          <w:rFonts w:ascii="Arial" w:hAnsi="Arial" w:cs="Arial"/>
-          <w:sz w:val="22"/>
-          <w:szCs w:val="22"/>
-        </w:rPr>
-        <w:t xml:space="preserve">  </w:t>
-      </w:r>
-      <w:r>
-        <w:rPr>
-          <w:rFonts w:ascii="Arial" w:hAnsi="Arial" w:cs="Arial"/>
-          <w:sz w:val="22"/>
-          <w:szCs w:val="22"/>
-        </w:rPr>
-        <w:t>Crsapp:</w:t>
-      </w:r>
-    </w:p>
-    <w:p>
-      <w:pPr>
-        <w:pStyle w:val="ListParagraph"/>
-        <w:ind w:left="1220"/>
-        <w:rPr>
-          <w:rFonts w:ascii="Arial" w:hAnsi="Arial" w:cs="Arial"/>
-          <w:sz w:val="22"/>
-          <w:szCs w:val="22"/>
-        </w:rPr>
-      </w:pPr>
-      <w:r>
-        <w:rPr>
-          <w:rFonts w:ascii="Arial" w:hAnsi="Arial" w:cs="Arial"/>
-          <w:sz w:val="22"/>
-          <w:szCs w:val="22"/>
-        </w:rPr>
-        <w:t xml:space="preserve">  </w:t>
-      </w:r>
-      <w:r>
-        <w:rPr>
-          <w:rFonts w:ascii="Arial" w:hAnsi="Arial" w:cs="Arial"/>
-          <w:sz w:val="22"/>
-          <w:szCs w:val="22"/>
-        </w:rPr>
-        <w:t xml:space="preserve">   </w:t>
-      </w:r>
-      <w:r>
-        <w:rPr>
-          <w:rFonts w:ascii="Arial" w:hAnsi="Arial" w:cs="Arial"/>
-          <w:sz w:val="22"/>
-          <w:szCs w:val="22"/>
-        </w:rPr>
-        <w:t>Name: crs-app</w:t>
-      </w:r>
-    </w:p>
-    <w:p>
-      <w:pPr>
-        <w:pStyle w:val="ListParagraph"/>
-        <w:ind w:left="1220"/>
-        <w:rPr>
-          <w:rFonts w:ascii="Arial" w:hAnsi="Arial" w:cs="Arial"/>
-          <w:sz w:val="22"/>
-          <w:szCs w:val="22"/>
-        </w:rPr>
-      </w:pPr>
-      <w:r>
-        <w:rPr>
-          <w:rFonts w:ascii="Arial" w:hAnsi="Arial" w:cs="Arial"/>
-          <w:sz w:val="22"/>
-          <w:szCs w:val="22"/>
-        </w:rPr>
-        <w:t xml:space="preserve">  </w:t>
-      </w:r>
-      <w:r>
-        <w:rPr>
-          <w:rFonts w:ascii="Arial" w:hAnsi="Arial" w:cs="Arial"/>
-          <w:sz w:val="22"/>
-          <w:szCs w:val="22"/>
-        </w:rPr>
-        <w:t xml:space="preserve">   </w:t>
-      </w:r>
-      <w:r>
-        <w:rPr>
-          <w:rFonts w:ascii="Arial" w:hAnsi="Arial" w:cs="Arial"/>
-          <w:sz w:val="22"/>
-          <w:szCs w:val="22"/>
-        </w:rPr>
-        <w:t xml:space="preserve">Image: </w:t>
-      </w:r>
-      <w:r>
-        <w:rPr>
-          <w:rFonts w:ascii="Arial" w:hAnsi="Arial" w:cs="Arial"/>
-          <w:sz w:val="22"/>
-          <w:szCs w:val="22"/>
-          <w:highlight w:val="yellow"/>
-        </w:rPr>
-        <w:t>: commerce/crs-app</w:t>
-      </w:r>
-    </w:p>
-    <w:p>
-      <w:pPr>
-        <w:pStyle w:val="ListParagraph"/>
-        <w:ind w:left="1220"/>
-        <w:rPr>
-          <w:rFonts w:ascii="Arial" w:hAnsi="Arial" w:cs="Arial"/>
-          <w:sz w:val="22"/>
-          <w:szCs w:val="22"/>
-        </w:rPr>
-      </w:pPr>
-      <w:r>
-        <w:rPr>
-          <w:rFonts w:ascii="Arial" w:hAnsi="Arial" w:cs="Arial"/>
-          <w:sz w:val="22"/>
-          <w:szCs w:val="22"/>
-        </w:rPr>
-        <w:t xml:space="preserve"> </w:t>
-      </w:r>
-      <w:r>
-        <w:rPr>
-          <w:rFonts w:ascii="Arial" w:hAnsi="Arial" w:cs="Arial"/>
-          <w:sz w:val="22"/>
-          <w:szCs w:val="22"/>
-        </w:rPr>
-        <w:t xml:space="preserve">   </w:t>
-      </w:r>
-      <w:r>
-        <w:rPr>
-          <w:rFonts w:ascii="Arial" w:hAnsi="Arial" w:cs="Arial"/>
-          <w:sz w:val="22"/>
-          <w:szCs w:val="22"/>
-        </w:rPr>
-        <w:t xml:space="preserve"> Tag9.0.0.4</w:t>
-      </w:r>
-    </w:p>
-    <w:p>
-      <w:pPr>
-        <w:pStyle w:val="ListParagraph"/>
-        <w:ind w:left="1220"/>
-        <w:rPr>
-          <w:rFonts w:ascii="Arial" w:hAnsi="Arial" w:cs="Arial"/>
-          <w:sz w:val="22"/>
-          <w:szCs w:val="22"/>
-        </w:rPr>
-      </w:pPr>
-      <w:r>
-        <w:rPr>
-          <w:rFonts w:ascii="Arial" w:hAnsi="Arial" w:cs="Arial"/>
-          <w:sz w:val="22"/>
-          <w:szCs w:val="22"/>
-        </w:rPr>
-        <w:t xml:space="preserve">  </w:t>
-      </w:r>
-      <w:r>
-        <w:rPr>
-          <w:rFonts w:ascii="Arial" w:hAnsi="Arial" w:cs="Arial"/>
-          <w:sz w:val="22"/>
-          <w:szCs w:val="22"/>
-        </w:rPr>
-        <w:t xml:space="preserve">   </w:t>
-      </w:r>
-      <w:r>
-        <w:rPr>
-          <w:rFonts w:ascii="Arial" w:hAnsi="Arial" w:cs="Arial"/>
-          <w:sz w:val="22"/>
-          <w:szCs w:val="22"/>
-        </w:rPr>
-        <w:t>Replica: 1</w:t>
-      </w:r>
-    </w:p>
-    <w:p>
-      <w:pPr>
-        <w:pStyle w:val="ListParagraph"/>
-        <w:ind w:left="1220"/>
-        <w:rPr>
-          <w:rFonts w:ascii="Arial" w:hAnsi="Arial" w:cs="Arial"/>
-          <w:sz w:val="22"/>
-          <w:szCs w:val="22"/>
-        </w:rPr>
-      </w:pPr>
-      <w:r>
-        <w:rPr>
-          <w:rFonts w:ascii="Arial" w:hAnsi="Arial" w:cs="Arial"/>
-          <w:sz w:val="22"/>
-          <w:szCs w:val="22"/>
-        </w:rPr>
-        <w:t xml:space="preserve"> </w:t>
-      </w:r>
-      <w:r>
-        <w:rPr>
-          <w:rFonts w:ascii="Arial" w:hAnsi="Arial" w:cs="Arial"/>
-          <w:sz w:val="22"/>
-          <w:szCs w:val="22"/>
-        </w:rPr>
-        <w:t xml:space="preserve">   </w:t>
-      </w:r>
-      <w:r>
-        <w:rPr>
-          <w:rFonts w:ascii="Arial" w:hAnsi="Arial" w:cs="Arial"/>
-          <w:sz w:val="22"/>
-          <w:szCs w:val="22"/>
-        </w:rPr>
-        <w:t xml:space="preserve"> EnvParameters: {}</w:t>
-      </w:r>
-    </w:p>
-    <w:p>
-      <w:pPr>
-        <w:pStyle w:val="ListParagraph"/>
-        <w:ind w:left="1220"/>
-        <w:rPr>
-          <w:rFonts w:ascii="Arial" w:hAnsi="Arial" w:cs="Arial"/>
-          <w:sz w:val="22"/>
-          <w:szCs w:val="22"/>
-        </w:rPr>
-      </w:pPr>
-      <w:r>
-        <w:rPr>
-          <w:rFonts w:ascii="Arial" w:hAnsi="Arial" w:cs="Arial"/>
-          <w:sz w:val="22"/>
-          <w:szCs w:val="22"/>
-        </w:rPr>
-        <w:t xml:space="preserve">  </w:t>
-      </w:r>
-      <w:r>
-        <w:rPr>
-          <w:rFonts w:ascii="Arial" w:hAnsi="Arial" w:cs="Arial"/>
-          <w:sz w:val="22"/>
-          <w:szCs w:val="22"/>
-        </w:rPr>
-        <w:t xml:space="preserve">   </w:t>
-      </w:r>
-      <w:r>
-        <w:rPr>
-          <w:rFonts w:ascii="Arial" w:hAnsi="Arial" w:cs="Arial"/>
-          <w:sz w:val="22"/>
-          <w:szCs w:val="22"/>
-        </w:rPr>
-        <w:t>NodeSelector: {}</w:t>
-      </w:r>
-    </w:p>
-    <w:p>
-      <w:pPr>
-        <w:pStyle w:val="ListParagraph"/>
-        <w:ind w:left="1220"/>
-        <w:rPr>
-          <w:rFonts w:ascii="Arial" w:hAnsi="Arial" w:cs="Arial"/>
-          <w:sz w:val="22"/>
-          <w:szCs w:val="22"/>
-        </w:rPr>
-      </w:pPr>
-    </w:p>
-    <w:p>
-      <w:pPr>
-        <w:pStyle w:val="ListParagraph"/>
-        <w:ind w:left="1220"/>
-        <w:rPr>
-          <w:rFonts w:ascii="Arial" w:hAnsi="Arial" w:cs="Arial"/>
-          <w:sz w:val="22"/>
-          <w:szCs w:val="22"/>
-        </w:rPr>
-      </w:pPr>
-      <w:r>
-        <w:rPr>
-          <w:rFonts w:ascii="Arial" w:hAnsi="Arial" w:cs="Arial"/>
-          <w:sz w:val="22"/>
-          <w:szCs w:val="22"/>
-        </w:rPr>
-        <w:t xml:space="preserve">By this way, when you do the initial deploy, you can use the OOTB Commerce V9 docker image, when you do upgrade, you can just change target image name to make it point to target tenant </w:t>
-      </w:r>
-    </w:p>
-    <w:p>
-      <w:pPr>
-        <w:pStyle w:val="ListParagraph"/>
-        <w:ind w:left="1220"/>
-        <w:rPr>
-          <w:rFonts w:ascii="Arial" w:hAnsi="Arial" w:cs="Arial"/>
-          <w:sz w:val="22"/>
-          <w:szCs w:val="22"/>
-        </w:rPr>
-      </w:pPr>
-    </w:p>
-    <w:p>
-      <w:pPr>
-        <w:pStyle w:val="ListParagraph"/>
-        <w:ind w:left="1220"/>
-        <w:rPr>
-          <w:rFonts w:ascii="Arial" w:hAnsi="Arial" w:cs="Arial"/>
-          <w:sz w:val="22"/>
-          <w:szCs w:val="22"/>
-        </w:rPr>
-      </w:pPr>
-      <w:r>
-        <w:rPr>
-          <w:rFonts w:ascii="Arial" w:hAnsi="Arial" w:cs="Arial"/>
-          <w:sz w:val="22"/>
-          <w:szCs w:val="22"/>
-        </w:rPr>
-        <w:t>Crsapp:</w:t>
-      </w:r>
-    </w:p>
-    <w:p>
-      <w:pPr>
-        <w:pStyle w:val="ListParagraph"/>
-        <w:ind w:left="1220"/>
-        <w:rPr>
-          <w:rFonts w:ascii="Arial" w:hAnsi="Arial" w:cs="Arial"/>
-          <w:sz w:val="22"/>
-          <w:szCs w:val="22"/>
-        </w:rPr>
-      </w:pPr>
-      <w:r>
-        <w:rPr>
-          <w:rFonts w:ascii="Arial" w:hAnsi="Arial" w:cs="Arial"/>
-          <w:sz w:val="22"/>
-          <w:szCs w:val="22"/>
-        </w:rPr>
         <w:t xml:space="preserve">  </w:t>
       </w:r>
       <w:r>
@@ -5537,7 +5636,7 @@
     </w:p>
     <w:sectPr>
       <w:pgSz w:w="12240" w:h="15840"/>
-      <w:pgMar w:top="1440" w:right="1440" w:bottom="1440" w:left="1440" w:header="708" w:footer="708" w:gutter="0"/>
+      <w:pgMar w:top="1440" w:right="735" w:bottom="1440" w:left="1440" w:header="708" w:footer="708" w:gutter="0"/>
       <w:cols w:space="708"/>
       <w:docGrid w:linePitch="360"/>
     </w:sectPr>

</xml_diff>